<commit_message>
Fixes #1 - Add clause for dependency versioning
</commit_message>
<xml_diff>
--- a/GitHub_Project_Structure.docx
+++ b/GitHub_Project_Structure.docx
@@ -63,14 +63,7 @@
           <w:sz w:val="28"/>
           <w:szCs w:val="28"/>
         </w:rPr>
-        <w:t>8/31</w:t>
-      </w:r>
-      <w:r>
-        <w:rPr>
-          <w:sz w:val="28"/>
-          <w:szCs w:val="28"/>
-        </w:rPr>
-        <w:t>/15</w:t>
+        <w:t>1/27/16</w:t>
       </w:r>
     </w:p>
     <w:p>
@@ -91,7 +84,7 @@
         <w:rPr>
           <w:b/>
         </w:rPr>
-        <w:t>3</w:t>
+        <w:t>4</w:t>
       </w:r>
       <w:proofErr w:type="gramEnd"/>
     </w:p>
@@ -111,7 +104,12 @@
         <w:t xml:space="preserve">The following is a guide for structuring </w:t>
       </w:r>
       <w:r>
-        <w:t>the GitHub repos for IBM Bluemix s</w:t>
+        <w:t>the GitHub r</w:t>
+      </w:r>
+      <w:bookmarkStart w:id="0" w:name="_GoBack"/>
+      <w:bookmarkEnd w:id="0"/>
+      <w:r>
+        <w:t>epos for IBM Bluemix s</w:t>
       </w:r>
       <w:r>
         <w:t>ample applications</w:t>
@@ -229,6 +227,20 @@
           <w:t>README.md Structure</w:t>
         </w:r>
       </w:hyperlink>
+      <w:r>
+        <w:rPr>
+          <w:rStyle w:val="Hyperlink"/>
+        </w:rPr>
+        <w:br/>
+      </w:r>
+      <w:hyperlink w:anchor="Dependencies" w:history="1">
+        <w:r>
+          <w:rPr>
+            <w:rStyle w:val="Hyperlink"/>
+          </w:rPr>
+          <w:t>Dependencies</w:t>
+        </w:r>
+      </w:hyperlink>
     </w:p>
     <w:p>
       <w:pPr>
@@ -355,7 +367,7 @@
           <w:b/>
         </w:rPr>
       </w:pPr>
-      <w:bookmarkStart w:id="0" w:name="Value_Add"/>
+      <w:bookmarkStart w:id="1" w:name="Value_Add"/>
     </w:p>
     <w:p>
       <w:pPr>
@@ -372,7 +384,7 @@
         <w:t>Value Add</w:t>
       </w:r>
     </w:p>
-    <w:bookmarkEnd w:id="0"/>
+    <w:bookmarkEnd w:id="1"/>
     <w:p>
       <w:r>
         <w:t xml:space="preserve">Any demos placed within the IBM Bluemix GitHub organization </w:t>
@@ -503,10 +515,7 @@
         <w:t>, New Relic, etc.)</w:t>
       </w:r>
     </w:p>
-    <w:p>
-      <w:bookmarkStart w:id="1" w:name="_GoBack"/>
-      <w:bookmarkEnd w:id="1"/>
-    </w:p>
+    <w:p/>
     <w:p>
       <w:pPr>
         <w:rPr>
@@ -537,6 +546,7 @@
     </w:p>
     <w:p>
       <w:r>
+        <w:lastRenderedPageBreak/>
         <w:br/>
       </w:r>
     </w:p>
@@ -545,7 +555,6 @@
         <w:rPr>
           <w:b/>
         </w:rPr>
-        <w:lastRenderedPageBreak/>
         <w:t>Hello World</w:t>
       </w:r>
     </w:p>
@@ -615,10 +624,7 @@
         <w:t>to enterprise clients with live-coding portions.</w:t>
       </w:r>
       <w:r>
-        <w:t xml:space="preserve"> </w:t>
-      </w:r>
-      <w:r>
-        <w:t xml:space="preserve">For a guide on Bluemix demo strategy, please see the </w:t>
+        <w:t xml:space="preserve"> For a guide on Bluemix demo strategy, please see the </w:t>
       </w:r>
       <w:hyperlink r:id="rId6" w:history="1">
         <w:r>
@@ -1637,6 +1643,9 @@
       <w:r>
         <w:t>This is a very similar notion to design-driven development.</w:t>
       </w:r>
+      <w:r>
+        <w:t xml:space="preserve"> </w:t>
+      </w:r>
     </w:p>
     <w:p/>
     <w:p>
@@ -1646,52 +1655,37 @@
           <w:sz w:val="28"/>
         </w:rPr>
       </w:pPr>
-      <w:bookmarkStart w:id="5" w:name="Legal_Compliance"/>
+      <w:bookmarkStart w:id="5" w:name="Dependencies"/>
       <w:r>
         <w:rPr>
           <w:b/>
           <w:sz w:val="28"/>
         </w:rPr>
-        <w:t xml:space="preserve">Legal </w:t>
-      </w:r>
-      <w:r>
-        <w:rPr>
-          <w:b/>
-          <w:sz w:val="28"/>
-        </w:rPr>
-        <w:t>Compliance</w:t>
+        <w:t>Dependencies</w:t>
       </w:r>
       <w:bookmarkEnd w:id="5"/>
     </w:p>
     <w:p>
       <w:r>
-        <w:rPr>
-          <w:b/>
-        </w:rPr>
-        <w:t>License.txt</w:t>
-      </w:r>
-      <w:r>
-        <w:t xml:space="preserve"> – Each repo needs a license file that covers what license the accompanying source code is covered by. IBM approved licenses are the Apache 2.0 and MIT licenses.</w:t>
-      </w:r>
-    </w:p>
-    <w:p/>
-    <w:p>
-      <w:r>
-        <w:rPr>
-          <w:b/>
-        </w:rPr>
-        <w:t>Notice.txt</w:t>
-      </w:r>
-      <w:r>
-        <w:t xml:space="preserve"> – Each repo needs</w:t>
-      </w:r>
-      <w:r>
-        <w:t xml:space="preserve"> a file called ‘Notice’ with the following text:</w:t>
-      </w:r>
-    </w:p>
-    <w:p>
-      <w:pPr>
-        <w:spacing w:line="303" w:lineRule="atLeast"/>
+        <w:t xml:space="preserve">If the sample app is using a dependency manager (i.e. </w:t>
+      </w:r>
+      <w:proofErr w:type="spellStart"/>
+      <w:r>
+        <w:t>npm</w:t>
+      </w:r>
+      <w:proofErr w:type="spellEnd"/>
+      <w:r>
+        <w:t xml:space="preserve">, pip), the listed dependency versions should not use wildcards except in the minor version decimal. </w:t>
+      </w:r>
+      <w:r>
+        <w:t xml:space="preserve">This is to limit the potential bugs that users encounter when </w:t>
+      </w:r>
+      <w:r>
+        <w:t>major updates of dependencies are released. Here is an example of good and bad Node.js dependency versions:</w:t>
+      </w:r>
+    </w:p>
+    <w:p>
+      <w:pPr>
         <w:rPr>
           <w:rFonts w:ascii="Consolas" w:eastAsia="Times New Roman" w:hAnsi="Consolas" w:cs="Times New Roman"/>
           <w:color w:val="333333"/>
@@ -1706,7 +1700,7 @@
           <w:sz w:val="18"/>
           <w:szCs w:val="18"/>
         </w:rPr>
-        <w:t>This</w:t>
+        <w:br/>
       </w:r>
       <w:r>
         <w:rPr>
@@ -1715,17 +1709,18 @@
           <w:sz w:val="18"/>
           <w:szCs w:val="18"/>
         </w:rPr>
-        <w:t xml:space="preserve"> product includ</w:t>
-      </w:r>
-      <w:r>
+        <w:t>“dependencies”: {</w:t>
+      </w:r>
+    </w:p>
+    <w:p>
+      <w:pPr>
         <w:rPr>
           <w:rFonts w:ascii="Consolas" w:eastAsia="Times New Roman" w:hAnsi="Consolas" w:cs="Times New Roman"/>
           <w:color w:val="333333"/>
           <w:sz w:val="18"/>
           <w:szCs w:val="18"/>
         </w:rPr>
-        <w:t>es software originally developed</w:t>
-      </w:r>
+      </w:pPr>
       <w:r>
         <w:rPr>
           <w:rFonts w:ascii="Consolas" w:eastAsia="Times New Roman" w:hAnsi="Consolas" w:cs="Times New Roman"/>
@@ -1733,7 +1728,7 @@
           <w:sz w:val="18"/>
           <w:szCs w:val="18"/>
         </w:rPr>
-        <w:t xml:space="preserve"> by IBM Corporation</w:t>
+        <w:t xml:space="preserve">    “express”: “*”,</w:t>
       </w:r>
       <w:r>
         <w:rPr>
@@ -1742,47 +1737,28 @@
           <w:sz w:val="18"/>
           <w:szCs w:val="18"/>
         </w:rPr>
-        <w:br/>
-        <w:t>Copyright 2015 IBM Corp.</w:t>
-      </w:r>
-    </w:p>
-    <w:p>
-      <w:pPr>
-        <w:spacing w:line="303" w:lineRule="atLeast"/>
-      </w:pPr>
-    </w:p>
-    <w:p>
-      <w:r>
-        <w:rPr>
-          <w:b/>
-        </w:rPr>
-        <w:t>Headers</w:t>
-      </w:r>
-      <w:r>
-        <w:t xml:space="preserve"> – Each source code file with more than 10 lines of code needs to </w:t>
-      </w:r>
-      <w:r>
-        <w:t>include the following header at the top of the file:</w:t>
-      </w:r>
-    </w:p>
-    <w:p>
-      <w:pPr>
+        <w:tab/>
+      </w:r>
+      <w:r>
         <w:rPr>
           <w:rFonts w:ascii="Consolas" w:eastAsia="Times New Roman" w:hAnsi="Consolas" w:cs="Times New Roman"/>
           <w:color w:val="333333"/>
           <w:sz w:val="18"/>
           <w:szCs w:val="18"/>
         </w:rPr>
-      </w:pPr>
-      <w:r>
+        <w:tab/>
+        <w:t>--&gt; bad</w:t>
+      </w:r>
+    </w:p>
+    <w:p>
+      <w:pPr>
         <w:rPr>
           <w:rFonts w:ascii="Consolas" w:eastAsia="Times New Roman" w:hAnsi="Consolas" w:cs="Times New Roman"/>
           <w:color w:val="333333"/>
           <w:sz w:val="18"/>
           <w:szCs w:val="18"/>
         </w:rPr>
-        <w:t>/**</w:t>
-      </w:r>
+      </w:pPr>
       <w:r>
         <w:rPr>
           <w:rFonts w:ascii="Consolas" w:eastAsia="Times New Roman" w:hAnsi="Consolas" w:cs="Times New Roman"/>
@@ -1790,8 +1766,7 @@
           <w:sz w:val="18"/>
           <w:szCs w:val="18"/>
         </w:rPr>
-        <w:br/>
-        <w:t>* Copyright 2015 IBM Corp. All Rights Reserved.</w:t>
+        <w:t xml:space="preserve">    “</w:t>
       </w:r>
       <w:r>
         <w:rPr>
@@ -1800,19 +1775,17 @@
           <w:sz w:val="18"/>
           <w:szCs w:val="18"/>
         </w:rPr>
-        <w:br/>
-        <w:t>*</w:t>
-      </w:r>
-    </w:p>
-    <w:p>
-      <w:pPr>
+        <w:t>bower</w:t>
+      </w:r>
+      <w:r>
         <w:rPr>
           <w:rFonts w:ascii="Consolas" w:eastAsia="Times New Roman" w:hAnsi="Consolas" w:cs="Times New Roman"/>
           <w:color w:val="333333"/>
           <w:sz w:val="18"/>
           <w:szCs w:val="18"/>
         </w:rPr>
-      </w:pPr>
+        <w:t>”: “</w:t>
+      </w:r>
       <w:r>
         <w:rPr>
           <w:rFonts w:ascii="Consolas" w:eastAsia="Times New Roman" w:hAnsi="Consolas" w:cs="Times New Roman"/>
@@ -1820,9 +1793,8 @@
           <w:sz w:val="18"/>
           <w:szCs w:val="18"/>
         </w:rPr>
-        <w:t>* Licensed under the Apache License, Version 2.0 (the “License”)</w:t>
-      </w:r>
-      <w:proofErr w:type="gramStart"/>
+        <w:t>1.x</w:t>
+      </w:r>
       <w:r>
         <w:rPr>
           <w:rFonts w:ascii="Consolas" w:eastAsia="Times New Roman" w:hAnsi="Consolas" w:cs="Times New Roman"/>
@@ -1830,9 +1802,8 @@
           <w:sz w:val="18"/>
           <w:szCs w:val="18"/>
         </w:rPr>
-        <w:t>;</w:t>
-      </w:r>
-      <w:proofErr w:type="gramEnd"/>
+        <w:t>”,</w:t>
+      </w:r>
       <w:r>
         <w:rPr>
           <w:rFonts w:ascii="Consolas" w:eastAsia="Times New Roman" w:hAnsi="Consolas" w:cs="Times New Roman"/>
@@ -1840,8 +1811,7 @@
           <w:sz w:val="18"/>
           <w:szCs w:val="18"/>
         </w:rPr>
-        <w:br/>
-        <w:t>* you may not use this file except in compliance with the License.</w:t>
+        <w:tab/>
       </w:r>
       <w:r>
         <w:rPr>
@@ -1850,29 +1820,28 @@
           <w:sz w:val="18"/>
           <w:szCs w:val="18"/>
         </w:rPr>
-        <w:br/>
-        <w:t>* You may obtain a copy of the License at</w:t>
-      </w:r>
-      <w:r>
+        <w:tab/>
+        <w:t>--&gt; bad</w:t>
+      </w:r>
+    </w:p>
+    <w:p>
+      <w:pPr>
         <w:rPr>
           <w:rFonts w:ascii="Consolas" w:eastAsia="Times New Roman" w:hAnsi="Consolas" w:cs="Times New Roman"/>
           <w:color w:val="333333"/>
           <w:sz w:val="18"/>
           <w:szCs w:val="18"/>
         </w:rPr>
-        <w:br/>
-        <w:t>*</w:t>
-      </w:r>
-    </w:p>
-    <w:p>
-      <w:pPr>
+      </w:pPr>
+      <w:r>
         <w:rPr>
           <w:rFonts w:ascii="Consolas" w:eastAsia="Times New Roman" w:hAnsi="Consolas" w:cs="Times New Roman"/>
           <w:color w:val="333333"/>
           <w:sz w:val="18"/>
           <w:szCs w:val="18"/>
         </w:rPr>
-      </w:pPr>
+        <w:t xml:space="preserve">    “</w:t>
+      </w:r>
       <w:r>
         <w:rPr>
           <w:rFonts w:ascii="Consolas" w:eastAsia="Times New Roman" w:hAnsi="Consolas" w:cs="Times New Roman"/>
@@ -1880,7 +1849,7 @@
           <w:sz w:val="18"/>
           <w:szCs w:val="18"/>
         </w:rPr>
-        <w:t>*</w:t>
+        <w:t>passport</w:t>
       </w:r>
       <w:r>
         <w:rPr>
@@ -1889,19 +1858,17 @@
           <w:sz w:val="18"/>
           <w:szCs w:val="18"/>
         </w:rPr>
-        <w:tab/>
-        <w:t>https://www.apache.org/licenses/LICENSE-2.0</w:t>
-      </w:r>
-    </w:p>
-    <w:p>
-      <w:pPr>
+        <w:t>”: “</w:t>
+      </w:r>
+      <w:r>
         <w:rPr>
           <w:rFonts w:ascii="Consolas" w:eastAsia="Times New Roman" w:hAnsi="Consolas" w:cs="Times New Roman"/>
           <w:color w:val="333333"/>
           <w:sz w:val="18"/>
           <w:szCs w:val="18"/>
         </w:rPr>
-      </w:pPr>
+        <w:t>0.2.x</w:t>
+      </w:r>
       <w:r>
         <w:rPr>
           <w:rFonts w:ascii="Consolas" w:eastAsia="Times New Roman" w:hAnsi="Consolas" w:cs="Times New Roman"/>
@@ -1909,7 +1876,7 @@
           <w:sz w:val="18"/>
           <w:szCs w:val="18"/>
         </w:rPr>
-        <w:t>*</w:t>
+        <w:t>”,</w:t>
       </w:r>
       <w:r>
         <w:rPr>
@@ -1918,29 +1885,28 @@
           <w:sz w:val="18"/>
           <w:szCs w:val="18"/>
         </w:rPr>
-        <w:br/>
-        <w:t>* Unless required by applicable law or agreed to in writing, software</w:t>
-      </w:r>
-      <w:r>
+        <w:tab/>
+        <w:t>--&gt; good</w:t>
+      </w:r>
+    </w:p>
+    <w:p>
+      <w:pPr>
         <w:rPr>
           <w:rFonts w:ascii="Consolas" w:eastAsia="Times New Roman" w:hAnsi="Consolas" w:cs="Times New Roman"/>
           <w:color w:val="333333"/>
           <w:sz w:val="18"/>
           <w:szCs w:val="18"/>
         </w:rPr>
-        <w:br/>
-        <w:t>* distributed under the License is distributed on an “AS IS” BASIS,</w:t>
-      </w:r>
-    </w:p>
-    <w:p>
-      <w:pPr>
+      </w:pPr>
+      <w:r>
         <w:rPr>
           <w:rFonts w:ascii="Consolas" w:eastAsia="Times New Roman" w:hAnsi="Consolas" w:cs="Times New Roman"/>
           <w:color w:val="333333"/>
           <w:sz w:val="18"/>
           <w:szCs w:val="18"/>
         </w:rPr>
-      </w:pPr>
+        <w:t xml:space="preserve">    “</w:t>
+      </w:r>
       <w:r>
         <w:rPr>
           <w:rFonts w:ascii="Consolas" w:eastAsia="Times New Roman" w:hAnsi="Consolas" w:cs="Times New Roman"/>
@@ -1948,9 +1914,8 @@
           <w:sz w:val="18"/>
           <w:szCs w:val="18"/>
         </w:rPr>
-        <w:t xml:space="preserve">* WITHOUT WARRANTIES OR CONDITIONS </w:t>
-      </w:r>
-      <w:proofErr w:type="gramStart"/>
+        <w:t>request</w:t>
+      </w:r>
       <w:r>
         <w:rPr>
           <w:rFonts w:ascii="Consolas" w:eastAsia="Times New Roman" w:hAnsi="Consolas" w:cs="Times New Roman"/>
@@ -1958,9 +1923,8 @@
           <w:sz w:val="18"/>
           <w:szCs w:val="18"/>
         </w:rPr>
-        <w:t>OF</w:t>
-      </w:r>
-      <w:proofErr w:type="gramEnd"/>
+        <w:t>”: “</w:t>
+      </w:r>
       <w:r>
         <w:rPr>
           <w:rFonts w:ascii="Consolas" w:eastAsia="Times New Roman" w:hAnsi="Consolas" w:cs="Times New Roman"/>
@@ -1968,7 +1932,7 @@
           <w:sz w:val="18"/>
           <w:szCs w:val="18"/>
         </w:rPr>
-        <w:t xml:space="preserve"> ANY KIND, either express or implied.</w:t>
+        <w:t>2.51.0</w:t>
       </w:r>
       <w:r>
         <w:rPr>
@@ -1977,8 +1941,7 @@
           <w:sz w:val="18"/>
           <w:szCs w:val="18"/>
         </w:rPr>
-        <w:br/>
-        <w:t>* See the License for the specific language governing permissions and</w:t>
+        <w:t>”,</w:t>
       </w:r>
       <w:r>
         <w:rPr>
@@ -1987,26 +1950,19 @@
           <w:sz w:val="18"/>
           <w:szCs w:val="18"/>
         </w:rPr>
-        <w:br/>
-        <w:t>* limitations under the License.</w:t>
-      </w:r>
-    </w:p>
-    <w:p>
-      <w:r>
+        <w:tab/>
+        <w:t>--&gt; good</w:t>
+      </w:r>
+    </w:p>
+    <w:p>
+      <w:pPr>
         <w:rPr>
           <w:rFonts w:ascii="Consolas" w:eastAsia="Times New Roman" w:hAnsi="Consolas" w:cs="Times New Roman"/>
           <w:color w:val="333333"/>
           <w:sz w:val="18"/>
           <w:szCs w:val="18"/>
         </w:rPr>
-        <w:t>*/</w:t>
-      </w:r>
-    </w:p>
-    <w:p/>
-    <w:p>
-      <w:r>
-        <w:t xml:space="preserve">Be sure to replace </w:t>
-      </w:r>
+      </w:pPr>
       <w:r>
         <w:rPr>
           <w:rFonts w:ascii="Consolas" w:eastAsia="Times New Roman" w:hAnsi="Consolas" w:cs="Times New Roman"/>
@@ -2014,6 +1970,508 @@
           <w:sz w:val="18"/>
           <w:szCs w:val="18"/>
         </w:rPr>
+        <w:t xml:space="preserve">    “</w:t>
+      </w:r>
+      <w:proofErr w:type="gramStart"/>
+      <w:r>
+        <w:rPr>
+          <w:rFonts w:ascii="Consolas" w:eastAsia="Times New Roman" w:hAnsi="Consolas" w:cs="Times New Roman"/>
+          <w:color w:val="333333"/>
+          <w:sz w:val="18"/>
+          <w:szCs w:val="18"/>
+        </w:rPr>
+        <w:t>cfenv</w:t>
+      </w:r>
+      <w:proofErr w:type="gramEnd"/>
+      <w:r>
+        <w:rPr>
+          <w:rFonts w:ascii="Consolas" w:eastAsia="Times New Roman" w:hAnsi="Consolas" w:cs="Times New Roman"/>
+          <w:color w:val="333333"/>
+          <w:sz w:val="18"/>
+          <w:szCs w:val="18"/>
+        </w:rPr>
+        <w:t>”: “</w:t>
+      </w:r>
+      <w:r>
+        <w:rPr>
+          <w:rFonts w:ascii="Consolas" w:eastAsia="Times New Roman" w:hAnsi="Consolas" w:cs="Times New Roman"/>
+          <w:color w:val="333333"/>
+          <w:sz w:val="18"/>
+          <w:szCs w:val="18"/>
+        </w:rPr>
+        <w:t>^1.0.3</w:t>
+      </w:r>
+      <w:r>
+        <w:rPr>
+          <w:rFonts w:ascii="Consolas" w:eastAsia="Times New Roman" w:hAnsi="Consolas" w:cs="Times New Roman"/>
+          <w:color w:val="333333"/>
+          <w:sz w:val="18"/>
+          <w:szCs w:val="18"/>
+        </w:rPr>
+        <w:t>”</w:t>
+      </w:r>
+      <w:r>
+        <w:rPr>
+          <w:rFonts w:ascii="Consolas" w:eastAsia="Times New Roman" w:hAnsi="Consolas" w:cs="Times New Roman"/>
+          <w:color w:val="333333"/>
+          <w:sz w:val="18"/>
+          <w:szCs w:val="18"/>
+        </w:rPr>
+        <w:tab/>
+      </w:r>
+      <w:r>
+        <w:rPr>
+          <w:rFonts w:ascii="Consolas" w:eastAsia="Times New Roman" w:hAnsi="Consolas" w:cs="Times New Roman"/>
+          <w:color w:val="333333"/>
+          <w:sz w:val="18"/>
+          <w:szCs w:val="18"/>
+        </w:rPr>
+        <w:tab/>
+      </w:r>
+      <w:r>
+        <w:rPr>
+          <w:rFonts w:ascii="Consolas" w:eastAsia="Times New Roman" w:hAnsi="Consolas" w:cs="Times New Roman"/>
+          <w:color w:val="333333"/>
+          <w:sz w:val="18"/>
+          <w:szCs w:val="18"/>
+        </w:rPr>
+        <w:t>--&gt; good</w:t>
+      </w:r>
+    </w:p>
+    <w:p>
+      <w:pPr>
+        <w:rPr>
+          <w:rFonts w:ascii="Consolas" w:eastAsia="Times New Roman" w:hAnsi="Consolas" w:cs="Times New Roman"/>
+          <w:color w:val="333333"/>
+          <w:sz w:val="18"/>
+          <w:szCs w:val="18"/>
+        </w:rPr>
+      </w:pPr>
+    </w:p>
+    <w:p>
+      <w:r>
+        <w:rPr>
+          <w:rFonts w:ascii="Consolas" w:eastAsia="Times New Roman" w:hAnsi="Consolas" w:cs="Times New Roman"/>
+          <w:color w:val="333333"/>
+          <w:sz w:val="18"/>
+          <w:szCs w:val="18"/>
+        </w:rPr>
+        <w:t>}</w:t>
+      </w:r>
+      <w:r>
+        <w:rPr>
+          <w:rFonts w:ascii="Consolas" w:eastAsia="Times New Roman" w:hAnsi="Consolas" w:cs="Times New Roman"/>
+          <w:color w:val="333333"/>
+          <w:sz w:val="18"/>
+          <w:szCs w:val="18"/>
+        </w:rPr>
+        <w:br/>
+      </w:r>
+    </w:p>
+    <w:p>
+      <w:r>
+        <w:t xml:space="preserve">The sole exception for this is if an automated dependency manager like </w:t>
+      </w:r>
+      <w:hyperlink r:id="rId11" w:history="1">
+        <w:r>
+          <w:rPr>
+            <w:rStyle w:val="Hyperlink"/>
+          </w:rPr>
+          <w:t>greenkeep</w:t>
+        </w:r>
+        <w:r>
+          <w:rPr>
+            <w:rStyle w:val="Hyperlink"/>
+          </w:rPr>
+          <w:t>e</w:t>
+        </w:r>
+        <w:r>
+          <w:rPr>
+            <w:rStyle w:val="Hyperlink"/>
+          </w:rPr>
+          <w:t>r.io</w:t>
+        </w:r>
+      </w:hyperlink>
+      <w:r>
+        <w:t xml:space="preserve"> is used in conjunction with continuous integration tests.</w:t>
+      </w:r>
+    </w:p>
+    <w:p/>
+    <w:p>
+      <w:pPr>
+        <w:rPr>
+          <w:b/>
+          <w:sz w:val="28"/>
+        </w:rPr>
+      </w:pPr>
+      <w:bookmarkStart w:id="6" w:name="Legal_Compliance"/>
+      <w:r>
+        <w:rPr>
+          <w:b/>
+          <w:sz w:val="28"/>
+        </w:rPr>
+        <w:t xml:space="preserve">Legal </w:t>
+      </w:r>
+      <w:r>
+        <w:rPr>
+          <w:b/>
+          <w:sz w:val="28"/>
+        </w:rPr>
+        <w:t>Compliance</w:t>
+      </w:r>
+      <w:bookmarkEnd w:id="6"/>
+    </w:p>
+    <w:p>
+      <w:r>
+        <w:rPr>
+          <w:b/>
+        </w:rPr>
+        <w:t>License.txt</w:t>
+      </w:r>
+      <w:r>
+        <w:t xml:space="preserve"> – Each repo needs a license file that covers what license the accompanying source code is covered by. IBM approved licenses are the Apache 2.0 and MIT licenses.</w:t>
+      </w:r>
+    </w:p>
+    <w:p/>
+    <w:p>
+      <w:r>
+        <w:rPr>
+          <w:b/>
+        </w:rPr>
+        <w:t>Notice.txt</w:t>
+      </w:r>
+      <w:r>
+        <w:t xml:space="preserve"> – Each repo needs</w:t>
+      </w:r>
+      <w:r>
+        <w:t xml:space="preserve"> a file called ‘Notice’ with the following text:</w:t>
+      </w:r>
+    </w:p>
+    <w:p>
+      <w:pPr>
+        <w:spacing w:line="303" w:lineRule="atLeast"/>
+        <w:rPr>
+          <w:rFonts w:ascii="Consolas" w:eastAsia="Times New Roman" w:hAnsi="Consolas" w:cs="Times New Roman"/>
+          <w:color w:val="333333"/>
+          <w:sz w:val="18"/>
+          <w:szCs w:val="18"/>
+        </w:rPr>
+      </w:pPr>
+      <w:r>
+        <w:rPr>
+          <w:rFonts w:ascii="Consolas" w:eastAsia="Times New Roman" w:hAnsi="Consolas" w:cs="Times New Roman"/>
+          <w:color w:val="333333"/>
+          <w:sz w:val="18"/>
+          <w:szCs w:val="18"/>
+        </w:rPr>
+        <w:t>This</w:t>
+      </w:r>
+      <w:r>
+        <w:rPr>
+          <w:rFonts w:ascii="Consolas" w:eastAsia="Times New Roman" w:hAnsi="Consolas" w:cs="Times New Roman"/>
+          <w:color w:val="333333"/>
+          <w:sz w:val="18"/>
+          <w:szCs w:val="18"/>
+        </w:rPr>
+        <w:t xml:space="preserve"> product includ</w:t>
+      </w:r>
+      <w:r>
+        <w:rPr>
+          <w:rFonts w:ascii="Consolas" w:eastAsia="Times New Roman" w:hAnsi="Consolas" w:cs="Times New Roman"/>
+          <w:color w:val="333333"/>
+          <w:sz w:val="18"/>
+          <w:szCs w:val="18"/>
+        </w:rPr>
+        <w:t>es software originally developed</w:t>
+      </w:r>
+      <w:r>
+        <w:rPr>
+          <w:rFonts w:ascii="Consolas" w:eastAsia="Times New Roman" w:hAnsi="Consolas" w:cs="Times New Roman"/>
+          <w:color w:val="333333"/>
+          <w:sz w:val="18"/>
+          <w:szCs w:val="18"/>
+        </w:rPr>
+        <w:t xml:space="preserve"> by IBM Corporation</w:t>
+      </w:r>
+      <w:r>
+        <w:rPr>
+          <w:rFonts w:ascii="Consolas" w:eastAsia="Times New Roman" w:hAnsi="Consolas" w:cs="Times New Roman"/>
+          <w:color w:val="333333"/>
+          <w:sz w:val="18"/>
+          <w:szCs w:val="18"/>
+        </w:rPr>
+        <w:br/>
+        <w:t>Copyright 2015 IBM Corp.</w:t>
+      </w:r>
+    </w:p>
+    <w:p>
+      <w:pPr>
+        <w:spacing w:line="303" w:lineRule="atLeast"/>
+      </w:pPr>
+    </w:p>
+    <w:p>
+      <w:r>
+        <w:rPr>
+          <w:b/>
+        </w:rPr>
+        <w:t>Headers</w:t>
+      </w:r>
+      <w:r>
+        <w:t xml:space="preserve"> – Each source code file with more than 10 lines of code needs to </w:t>
+      </w:r>
+      <w:r>
+        <w:t>include the following header at the top of the file:</w:t>
+      </w:r>
+    </w:p>
+    <w:p>
+      <w:pPr>
+        <w:rPr>
+          <w:rFonts w:ascii="Consolas" w:eastAsia="Times New Roman" w:hAnsi="Consolas" w:cs="Times New Roman"/>
+          <w:color w:val="333333"/>
+          <w:sz w:val="18"/>
+          <w:szCs w:val="18"/>
+        </w:rPr>
+      </w:pPr>
+      <w:r>
+        <w:rPr>
+          <w:rFonts w:ascii="Consolas" w:eastAsia="Times New Roman" w:hAnsi="Consolas" w:cs="Times New Roman"/>
+          <w:color w:val="333333"/>
+          <w:sz w:val="18"/>
+          <w:szCs w:val="18"/>
+        </w:rPr>
+        <w:t>/**</w:t>
+      </w:r>
+      <w:r>
+        <w:rPr>
+          <w:rFonts w:ascii="Consolas" w:eastAsia="Times New Roman" w:hAnsi="Consolas" w:cs="Times New Roman"/>
+          <w:color w:val="333333"/>
+          <w:sz w:val="18"/>
+          <w:szCs w:val="18"/>
+        </w:rPr>
+        <w:br/>
+        <w:t>* Copyright 2015 IBM Corp. All Rights Reserved.</w:t>
+      </w:r>
+      <w:r>
+        <w:rPr>
+          <w:rFonts w:ascii="Consolas" w:eastAsia="Times New Roman" w:hAnsi="Consolas" w:cs="Times New Roman"/>
+          <w:color w:val="333333"/>
+          <w:sz w:val="18"/>
+          <w:szCs w:val="18"/>
+        </w:rPr>
+        <w:br/>
+        <w:t>*</w:t>
+      </w:r>
+    </w:p>
+    <w:p>
+      <w:pPr>
+        <w:rPr>
+          <w:rFonts w:ascii="Consolas" w:eastAsia="Times New Roman" w:hAnsi="Consolas" w:cs="Times New Roman"/>
+          <w:color w:val="333333"/>
+          <w:sz w:val="18"/>
+          <w:szCs w:val="18"/>
+        </w:rPr>
+      </w:pPr>
+      <w:r>
+        <w:rPr>
+          <w:rFonts w:ascii="Consolas" w:eastAsia="Times New Roman" w:hAnsi="Consolas" w:cs="Times New Roman"/>
+          <w:color w:val="333333"/>
+          <w:sz w:val="18"/>
+          <w:szCs w:val="18"/>
+        </w:rPr>
+        <w:t>* Licensed under the Apache License, Version 2.0 (the “License”)</w:t>
+      </w:r>
+      <w:proofErr w:type="gramStart"/>
+      <w:r>
+        <w:rPr>
+          <w:rFonts w:ascii="Consolas" w:eastAsia="Times New Roman" w:hAnsi="Consolas" w:cs="Times New Roman"/>
+          <w:color w:val="333333"/>
+          <w:sz w:val="18"/>
+          <w:szCs w:val="18"/>
+        </w:rPr>
+        <w:t>;</w:t>
+      </w:r>
+      <w:proofErr w:type="gramEnd"/>
+      <w:r>
+        <w:rPr>
+          <w:rFonts w:ascii="Consolas" w:eastAsia="Times New Roman" w:hAnsi="Consolas" w:cs="Times New Roman"/>
+          <w:color w:val="333333"/>
+          <w:sz w:val="18"/>
+          <w:szCs w:val="18"/>
+        </w:rPr>
+        <w:br/>
+        <w:t>* you may not use this file except in compliance with the License.</w:t>
+      </w:r>
+      <w:r>
+        <w:rPr>
+          <w:rFonts w:ascii="Consolas" w:eastAsia="Times New Roman" w:hAnsi="Consolas" w:cs="Times New Roman"/>
+          <w:color w:val="333333"/>
+          <w:sz w:val="18"/>
+          <w:szCs w:val="18"/>
+        </w:rPr>
+        <w:br/>
+        <w:t>* You may obtain a copy of the License at</w:t>
+      </w:r>
+      <w:r>
+        <w:rPr>
+          <w:rFonts w:ascii="Consolas" w:eastAsia="Times New Roman" w:hAnsi="Consolas" w:cs="Times New Roman"/>
+          <w:color w:val="333333"/>
+          <w:sz w:val="18"/>
+          <w:szCs w:val="18"/>
+        </w:rPr>
+        <w:br/>
+        <w:t>*</w:t>
+      </w:r>
+    </w:p>
+    <w:p>
+      <w:pPr>
+        <w:rPr>
+          <w:rFonts w:ascii="Consolas" w:eastAsia="Times New Roman" w:hAnsi="Consolas" w:cs="Times New Roman"/>
+          <w:color w:val="333333"/>
+          <w:sz w:val="18"/>
+          <w:szCs w:val="18"/>
+        </w:rPr>
+      </w:pPr>
+      <w:r>
+        <w:rPr>
+          <w:rFonts w:ascii="Consolas" w:eastAsia="Times New Roman" w:hAnsi="Consolas" w:cs="Times New Roman"/>
+          <w:color w:val="333333"/>
+          <w:sz w:val="18"/>
+          <w:szCs w:val="18"/>
+        </w:rPr>
+        <w:t>*</w:t>
+      </w:r>
+      <w:r>
+        <w:rPr>
+          <w:rFonts w:ascii="Consolas" w:eastAsia="Times New Roman" w:hAnsi="Consolas" w:cs="Times New Roman"/>
+          <w:color w:val="333333"/>
+          <w:sz w:val="18"/>
+          <w:szCs w:val="18"/>
+        </w:rPr>
+        <w:tab/>
+        <w:t>https://www.apache.org/licenses/LICENSE-2.0</w:t>
+      </w:r>
+    </w:p>
+    <w:p>
+      <w:pPr>
+        <w:rPr>
+          <w:rFonts w:ascii="Consolas" w:eastAsia="Times New Roman" w:hAnsi="Consolas" w:cs="Times New Roman"/>
+          <w:color w:val="333333"/>
+          <w:sz w:val="18"/>
+          <w:szCs w:val="18"/>
+        </w:rPr>
+      </w:pPr>
+      <w:r>
+        <w:rPr>
+          <w:rFonts w:ascii="Consolas" w:eastAsia="Times New Roman" w:hAnsi="Consolas" w:cs="Times New Roman"/>
+          <w:color w:val="333333"/>
+          <w:sz w:val="18"/>
+          <w:szCs w:val="18"/>
+        </w:rPr>
+        <w:t>*</w:t>
+      </w:r>
+      <w:r>
+        <w:rPr>
+          <w:rFonts w:ascii="Consolas" w:eastAsia="Times New Roman" w:hAnsi="Consolas" w:cs="Times New Roman"/>
+          <w:color w:val="333333"/>
+          <w:sz w:val="18"/>
+          <w:szCs w:val="18"/>
+        </w:rPr>
+        <w:br/>
+        <w:t>* Unless required by applicable law or agreed to in writing, software</w:t>
+      </w:r>
+      <w:r>
+        <w:rPr>
+          <w:rFonts w:ascii="Consolas" w:eastAsia="Times New Roman" w:hAnsi="Consolas" w:cs="Times New Roman"/>
+          <w:color w:val="333333"/>
+          <w:sz w:val="18"/>
+          <w:szCs w:val="18"/>
+        </w:rPr>
+        <w:br/>
+        <w:t>* distributed under the License is distributed on an “AS IS” BASIS,</w:t>
+      </w:r>
+    </w:p>
+    <w:p>
+      <w:pPr>
+        <w:rPr>
+          <w:rFonts w:ascii="Consolas" w:eastAsia="Times New Roman" w:hAnsi="Consolas" w:cs="Times New Roman"/>
+          <w:color w:val="333333"/>
+          <w:sz w:val="18"/>
+          <w:szCs w:val="18"/>
+        </w:rPr>
+      </w:pPr>
+      <w:r>
+        <w:rPr>
+          <w:rFonts w:ascii="Consolas" w:eastAsia="Times New Roman" w:hAnsi="Consolas" w:cs="Times New Roman"/>
+          <w:color w:val="333333"/>
+          <w:sz w:val="18"/>
+          <w:szCs w:val="18"/>
+        </w:rPr>
+        <w:t xml:space="preserve">* WITHOUT WARRANTIES OR CONDITIONS </w:t>
+      </w:r>
+      <w:proofErr w:type="gramStart"/>
+      <w:r>
+        <w:rPr>
+          <w:rFonts w:ascii="Consolas" w:eastAsia="Times New Roman" w:hAnsi="Consolas" w:cs="Times New Roman"/>
+          <w:color w:val="333333"/>
+          <w:sz w:val="18"/>
+          <w:szCs w:val="18"/>
+        </w:rPr>
+        <w:t>OF</w:t>
+      </w:r>
+      <w:proofErr w:type="gramEnd"/>
+      <w:r>
+        <w:rPr>
+          <w:rFonts w:ascii="Consolas" w:eastAsia="Times New Roman" w:hAnsi="Consolas" w:cs="Times New Roman"/>
+          <w:color w:val="333333"/>
+          <w:sz w:val="18"/>
+          <w:szCs w:val="18"/>
+        </w:rPr>
+        <w:t xml:space="preserve"> ANY KIND, either express or implied.</w:t>
+      </w:r>
+      <w:r>
+        <w:rPr>
+          <w:rFonts w:ascii="Consolas" w:eastAsia="Times New Roman" w:hAnsi="Consolas" w:cs="Times New Roman"/>
+          <w:color w:val="333333"/>
+          <w:sz w:val="18"/>
+          <w:szCs w:val="18"/>
+        </w:rPr>
+        <w:br/>
+        <w:t>* See the License for the specific language governing permissions and</w:t>
+      </w:r>
+      <w:r>
+        <w:rPr>
+          <w:rFonts w:ascii="Consolas" w:eastAsia="Times New Roman" w:hAnsi="Consolas" w:cs="Times New Roman"/>
+          <w:color w:val="333333"/>
+          <w:sz w:val="18"/>
+          <w:szCs w:val="18"/>
+        </w:rPr>
+        <w:br/>
+        <w:t>* limitations under the License.</w:t>
+      </w:r>
+    </w:p>
+    <w:p>
+      <w:r>
+        <w:rPr>
+          <w:rFonts w:ascii="Consolas" w:eastAsia="Times New Roman" w:hAnsi="Consolas" w:cs="Times New Roman"/>
+          <w:color w:val="333333"/>
+          <w:sz w:val="18"/>
+          <w:szCs w:val="18"/>
+        </w:rPr>
+        <w:t>*/</w:t>
+      </w:r>
+    </w:p>
+    <w:p/>
+    <w:p>
+      <w:r>
+        <w:t xml:space="preserve">Be sure to replace </w:t>
+      </w:r>
+      <w:r>
+        <w:rPr>
+          <w:rFonts w:ascii="Consolas" w:eastAsia="Times New Roman" w:hAnsi="Consolas" w:cs="Times New Roman"/>
+          <w:color w:val="333333"/>
+          <w:sz w:val="18"/>
+          <w:szCs w:val="18"/>
+        </w:rPr>
         <w:t>Apache License, Version 2.0</w:t>
       </w:r>
       <w:r>
@@ -2058,7 +2516,7 @@
           <w:sz w:val="28"/>
         </w:rPr>
       </w:pPr>
-      <w:bookmarkStart w:id="6" w:name="Design"/>
+      <w:bookmarkStart w:id="7" w:name="Design"/>
       <w:r>
         <w:rPr>
           <w:b/>
@@ -2066,13 +2524,13 @@
         </w:rPr>
         <w:t>Design</w:t>
       </w:r>
-      <w:bookmarkEnd w:id="6"/>
+      <w:bookmarkEnd w:id="7"/>
     </w:p>
     <w:p>
       <w:r>
         <w:t xml:space="preserve">To aid the effort in building consistency across our apps, developers should follow design practices laid out in the </w:t>
       </w:r>
-      <w:hyperlink r:id="rId11" w:history="1">
+      <w:hyperlink r:id="rId12" w:history="1">
         <w:r>
           <w:rPr>
             <w:rStyle w:val="Hyperlink"/>
@@ -2104,7 +2562,7 @@
           <w:sz w:val="28"/>
         </w:rPr>
       </w:pPr>
-      <w:bookmarkStart w:id="7" w:name="Architecture_Diagram"/>
+      <w:bookmarkStart w:id="8" w:name="Architecture_Diagram"/>
       <w:r>
         <w:rPr>
           <w:b/>
@@ -2113,7 +2571,7 @@
         <w:t>Architecture Diagram</w:t>
       </w:r>
     </w:p>
-    <w:bookmarkEnd w:id="7"/>
+    <w:bookmarkEnd w:id="8"/>
     <w:p>
       <w:r>
         <w:t xml:space="preserve">If the proposed sample app is meant to </w:t>
@@ -2142,7 +2600,7 @@
       <w:r>
         <w:t xml:space="preserve">In an effort to standardize Bluemix architecture diagrams, the Guided Experience team has put together all necessary iconography. Please use the icons and diagram elements located at this </w:t>
       </w:r>
-      <w:hyperlink r:id="rId12" w:history="1">
+      <w:hyperlink r:id="rId13" w:history="1">
         <w:r>
           <w:rPr>
             <w:rStyle w:val="Hyperlink"/>
@@ -2180,7 +2638,7 @@
       <w:r>
         <w:t xml:space="preserve"> (</w:t>
       </w:r>
-      <w:hyperlink r:id="rId13" w:history="1">
+      <w:hyperlink r:id="rId14" w:history="1">
         <w:r>
           <w:rPr>
             <w:rFonts w:ascii="Helvetica Neue" w:eastAsia="Times New Roman" w:hAnsi="Helvetica Neue" w:cs="Times New Roman"/>
@@ -2206,7 +2664,7 @@
       <w:r>
         <w:t xml:space="preserve"> (</w:t>
       </w:r>
-      <w:hyperlink r:id="rId14" w:history="1">
+      <w:hyperlink r:id="rId15" w:history="1">
         <w:r>
           <w:rPr>
             <w:rFonts w:ascii="Helvetica Neue" w:eastAsia="Times New Roman" w:hAnsi="Helvetica Neue" w:cs="Times New Roman"/>
@@ -2236,9 +2694,9 @@
           <w:sz w:val="28"/>
         </w:rPr>
       </w:pPr>
-      <w:bookmarkStart w:id="8" w:name="Deployment_Tracker"/>
-      <w:bookmarkStart w:id="9" w:name="D2B_Button"/>
-      <w:bookmarkStart w:id="10" w:name="Marketing_Copy"/>
+      <w:bookmarkStart w:id="9" w:name="Marketing_Copy"/>
+      <w:bookmarkStart w:id="10" w:name="Deployment_Tracker"/>
+      <w:bookmarkStart w:id="11" w:name="D2B_Button"/>
       <w:r>
         <w:rPr>
           <w:b/>
@@ -2246,7 +2704,7 @@
         </w:rPr>
         <w:t>Marketing Copy</w:t>
       </w:r>
-      <w:bookmarkEnd w:id="10"/>
+      <w:bookmarkEnd w:id="9"/>
       <w:r>
         <w:rPr>
           <w:b/>
@@ -2277,7 +2735,7 @@
       <w:r>
         <w:t xml:space="preserve"> marketing copy. This can come in the form of a short </w:t>
       </w:r>
-      <w:hyperlink r:id="rId15" w:history="1">
+      <w:hyperlink r:id="rId16" w:history="1">
         <w:r>
           <w:rPr>
             <w:rStyle w:val="Hyperlink"/>
@@ -2288,7 +2746,7 @@
       <w:r>
         <w:t xml:space="preserve"> or a succinct </w:t>
       </w:r>
-      <w:hyperlink r:id="rId16" w:history="1">
+      <w:hyperlink r:id="rId17" w:history="1">
         <w:r>
           <w:rPr>
             <w:rStyle w:val="Hyperlink"/>
@@ -2320,7 +2778,7 @@
       <w:r>
         <w:t xml:space="preserve"> (</w:t>
       </w:r>
-      <w:hyperlink r:id="rId17" w:history="1">
+      <w:hyperlink r:id="rId18" w:history="1">
         <w:r>
           <w:rPr>
             <w:rFonts w:ascii="Helvetica Neue" w:eastAsia="Times New Roman" w:hAnsi="Helvetica Neue" w:cs="Times New Roman"/>
@@ -2359,7 +2817,7 @@
         <w:t>Deployment Tracker</w:t>
       </w:r>
     </w:p>
-    <w:bookmarkEnd w:id="8"/>
+    <w:bookmarkEnd w:id="10"/>
     <w:p>
       <w:r>
         <w:t xml:space="preserve">In order to facilitate </w:t>
@@ -2403,7 +2861,7 @@
           <w:numId w:val="8"/>
         </w:numPr>
       </w:pPr>
-      <w:hyperlink r:id="rId18" w:history="1">
+      <w:hyperlink r:id="rId19" w:history="1">
         <w:r>
           <w:rPr>
             <w:rStyle w:val="Hyperlink"/>
@@ -2425,7 +2883,7 @@
           <w:szCs w:val="20"/>
         </w:rPr>
       </w:pPr>
-      <w:hyperlink r:id="rId19" w:history="1">
+      <w:hyperlink r:id="rId20" w:history="1">
         <w:r>
           <w:rPr>
             <w:rStyle w:val="Hyperlink"/>
@@ -2514,7 +2972,7 @@
         <w:t>Deploy-to-Bluemix (D2B) Button</w:t>
       </w:r>
     </w:p>
-    <w:bookmarkEnd w:id="9"/>
+    <w:bookmarkEnd w:id="11"/>
     <w:p>
       <w:r>
         <w:t>Applicable projects</w:t>
@@ -2554,7 +3012,7 @@
           <w:sz w:val="28"/>
         </w:rPr>
       </w:pPr>
-      <w:bookmarkStart w:id="11" w:name="Discovery_Document"/>
+      <w:bookmarkStart w:id="12" w:name="Discovery_Document"/>
       <w:r>
         <w:rPr>
           <w:b/>
@@ -2563,7 +3021,7 @@
         <w:t>Discovery JSON Document</w:t>
       </w:r>
     </w:p>
-    <w:bookmarkEnd w:id="11"/>
+    <w:bookmarkEnd w:id="12"/>
     <w:p>
       <w:r>
         <w:t>We would like to expose content to users within the product at relevant times. More importantly, we would like any application utilizing the GitHub API to be able to identify relevant Bluemix sample apps. To facilitate this discovery, we plan to include an additional JSON document in the root of the project folder</w:t>
@@ -2964,7 +3422,7 @@
                     </pic:cNvPicPr>
                   </pic:nvPicPr>
                   <pic:blipFill>
-                    <a:blip r:embed="rId20">
+                    <a:blip r:embed="rId21">
                       <a:extLst>
                         <a:ext uri="{28A0092B-C50C-407E-A947-70E740481C1C}">
                           <a14:useLocalDpi xmlns:a14="http://schemas.microsoft.com/office/drawing/2010/main" val="0"/>
@@ -3004,7 +3462,7 @@
           <w:sz w:val="28"/>
         </w:rPr>
       </w:pPr>
-      <w:bookmarkStart w:id="12" w:name="CoreMetrics"/>
+      <w:bookmarkStart w:id="13" w:name="CoreMetrics"/>
       <w:r>
         <w:rPr>
           <w:b/>
@@ -3013,7 +3471,7 @@
         <w:t>CoreMetrics Links</w:t>
       </w:r>
     </w:p>
-    <w:bookmarkEnd w:id="12"/>
+    <w:bookmarkEnd w:id="13"/>
     <w:p>
       <w:r>
         <w:t xml:space="preserve">In an effort to identify and measure all traffic that we drive to Bluemix, we will make sure that all links use CoreMetrics tags. All links need to be tagged using the </w:t>
@@ -3029,7 +3487,7 @@
     </w:p>
     <w:p/>
     <w:p>
-      <w:hyperlink r:id="rId21" w:history="1">
+      <w:hyperlink r:id="rId22" w:history="1">
         <w:r>
           <w:rPr>
             <w:rStyle w:val="Hyperlink"/>
@@ -3108,7 +3566,7 @@
       <w:r>
         <w:t xml:space="preserve">View the Datameer Info Release Blueprints page for instructions on how to request access: </w:t>
       </w:r>
-      <w:hyperlink r:id="rId22" w:history="1">
+      <w:hyperlink r:id="rId23" w:history="1">
         <w:r>
           <w:rPr>
             <w:rStyle w:val="Hyperlink"/>
@@ -3152,7 +3610,7 @@
       <w:r>
         <w:t xml:space="preserve"> Datameer at </w:t>
       </w:r>
-      <w:hyperlink r:id="rId23" w:history="1">
+      <w:hyperlink r:id="rId24" w:history="1">
         <w:r>
           <w:rPr>
             <w:rStyle w:val="Hyperlink"/>
@@ -7461,6 +7919,7 @@
   <w:style w:type="character" w:default="1" w:styleId="DefaultParagraphFont">
     <w:name w:val="Default Paragraph Font"/>
     <w:uiPriority w:val="1"/>
+    <w:semiHidden/>
     <w:unhideWhenUsed/>
   </w:style>
   <w:style w:type="table" w:default="1" w:styleId="TableNormal">
@@ -7828,6 +8287,7 @@
   <w:style w:type="character" w:default="1" w:styleId="DefaultParagraphFont">
     <w:name w:val="Default Paragraph Font"/>
     <w:uiPriority w:val="1"/>
+    <w:semiHidden/>
     <w:unhideWhenUsed/>
   </w:style>
   <w:style w:type="table" w:default="1" w:styleId="TableNormal">

</xml_diff>